<commit_message>
Updated Document - New TMs Sheet
formatted tm names to [NAME]
</commit_message>
<xml_diff>
--- a/Data Input Sheets/New TMs Sheet.docx
+++ b/Data Input Sheets/New TMs Sheet.docx
@@ -207,319 +207,322 @@
       <w:r>
         <w:t>[FIREBLAST]</w:t>
       </w:r>
+    </w:p>
+    <w:p>
+      <w:r>
+        <w:t>[VENOSHOCK]</w:t>
+      </w:r>
+    </w:p>
+    <w:p>
+      <w:r>
+        <w:t xml:space="preserve">[AERIAL ACE] </w:t>
+      </w:r>
+    </w:p>
+    <w:p>
+      <w:r>
+        <w:t xml:space="preserve">[LOW SWEEP] </w:t>
+      </w:r>
+    </w:p>
+    <w:p>
+      <w:r>
+        <w:t xml:space="preserve">[FAÇADE] </w:t>
+      </w:r>
+    </w:p>
+    <w:p>
+      <w:r>
+        <w:t xml:space="preserve">[BRUTAL SWING] </w:t>
+      </w:r>
+    </w:p>
+    <w:p>
+      <w:r>
+        <w:t xml:space="preserve">[REST] </w:t>
+      </w:r>
+    </w:p>
+    <w:p>
+      <w:r>
+        <w:t xml:space="preserve">[SMART STRIKE] </w:t>
+      </w:r>
+    </w:p>
+    <w:p>
+      <w:r>
+        <w:t xml:space="preserve">[ROCK POLISH] </w:t>
+      </w:r>
+    </w:p>
+    <w:p>
+      <w:r>
+        <w:t>[STEEL WING]</w:t>
+      </w:r>
+    </w:p>
+    <w:p>
+      <w:r>
+        <w:t xml:space="preserve">[VOLT SWITCH] </w:t>
+      </w:r>
+    </w:p>
+    <w:p>
+      <w:r>
+        <w:t xml:space="preserve">[BRINE] </w:t>
+      </w:r>
+    </w:p>
+    <w:p>
+      <w:r>
+        <w:t xml:space="preserve">[OVERHEAT] </w:t>
+      </w:r>
+    </w:p>
+    <w:p>
+      <w:r>
+        <w:t xml:space="preserve">[ROOST] </w:t>
+      </w:r>
+    </w:p>
+    <w:p>
+      <w:r>
+        <w:t>[FOCUS BLAST]</w:t>
+      </w:r>
+    </w:p>
+    <w:p>
+      <w:r>
+        <w:t xml:space="preserve">[ENERGY BALL] </w:t>
+      </w:r>
+    </w:p>
+    <w:p>
+      <w:r>
+        <w:t xml:space="preserve">[FALSE SWIPE] </w:t>
+      </w:r>
+    </w:p>
+    <w:p>
+      <w:r>
+        <w:t xml:space="preserve">[SCALD] </w:t>
+      </w:r>
+    </w:p>
+    <w:p>
+      <w:r>
+        <w:lastRenderedPageBreak/>
+        <w:t>[BULLDOZE]</w:t>
+      </w:r>
       <w:bookmarkStart w:id="0" w:name="_GoBack"/>
       <w:bookmarkEnd w:id="0"/>
-    </w:p>
-    <w:p>
-      <w:r>
-        <w:t>39 - Venoshock</w:t>
-      </w:r>
-    </w:p>
-    <w:p>
-      <w:r>
-        <w:t>40 - Aerial Ace</w:t>
-      </w:r>
-    </w:p>
-    <w:p>
-      <w:r>
-        <w:t>41 - Low Sweep</w:t>
-      </w:r>
-    </w:p>
-    <w:p>
-      <w:r>
-        <w:t>42 - Facade</w:t>
-      </w:r>
-    </w:p>
-    <w:p>
-      <w:r>
-        <w:t>43 - Brutal Swing</w:t>
-      </w:r>
-    </w:p>
-    <w:p>
-      <w:r>
-        <w:t>44 - Rest</w:t>
-      </w:r>
-    </w:p>
-    <w:p>
-      <w:r>
-        <w:t>45 - Smart Strike</w:t>
-      </w:r>
-    </w:p>
-    <w:p>
-      <w:r>
-        <w:t>46 - Rock Polish</w:t>
-      </w:r>
-    </w:p>
-    <w:p>
-      <w:r>
-        <w:t>47 - Steel Wing</w:t>
-      </w:r>
-    </w:p>
-    <w:p>
-      <w:r>
-        <w:t>48 - Volt Switch</w:t>
-      </w:r>
-    </w:p>
-    <w:p>
-      <w:r>
-        <w:t>49 - Brine</w:t>
-      </w:r>
-    </w:p>
-    <w:p>
-      <w:r>
-        <w:t>50 - Overheat</w:t>
-      </w:r>
-    </w:p>
-    <w:p>
-      <w:r>
-        <w:t>51 - Roost</w:t>
-      </w:r>
-    </w:p>
-    <w:p>
-      <w:r>
-        <w:t>52 - Focus Blast</w:t>
-      </w:r>
-    </w:p>
-    <w:p>
-      <w:r>
-        <w:t>53 - Energy Ball</w:t>
-      </w:r>
-    </w:p>
-    <w:p>
-      <w:r>
-        <w:t>54 - False Swipe</w:t>
-      </w:r>
-    </w:p>
-    <w:p>
-      <w:r>
-        <w:t>55 - Scald</w:t>
+      <w:r>
+        <w:t xml:space="preserve"> </w:t>
+      </w:r>
+    </w:p>
+    <w:p>
+      <w:r>
+        <w:t xml:space="preserve">[DRAGON TAIL] </w:t>
+      </w:r>
+    </w:p>
+    <w:p>
+      <w:r>
+        <w:t xml:space="preserve">[INFESTATION] </w:t>
+      </w:r>
+    </w:p>
+    <w:p>
+      <w:r>
+        <w:t>[DRAGON PULSE]</w:t>
+      </w:r>
+    </w:p>
+    <w:p>
+      <w:r>
+        <w:t xml:space="preserve">[DRAIN PUNCH] </w:t>
+      </w:r>
+    </w:p>
+    <w:p>
+      <w:r>
+        <w:t xml:space="preserve">[WILL O WISP] </w:t>
+      </w:r>
+    </w:p>
+    <w:p>
+      <w:r>
+        <w:t xml:space="preserve">[SILVER WIND] </w:t>
+      </w:r>
+    </w:p>
+    <w:p>
+      <w:r>
+        <w:t>[WILD CHARGE]</w:t>
+      </w:r>
+    </w:p>
+    <w:p>
+      <w:r>
+        <w:t>[ICE PUNCH]</w:t>
+      </w:r>
+    </w:p>
+    <w:p>
+      <w:r>
+        <w:t xml:space="preserve">[SHADOW CLAW] </w:t>
+      </w:r>
+    </w:p>
+    <w:p>
+      <w:r>
+        <w:t xml:space="preserve">[THUNDER PUNCH] </w:t>
+      </w:r>
+    </w:p>
+    <w:p>
+      <w:r>
+        <w:t xml:space="preserve">[COUNTER] </w:t>
+      </w:r>
+    </w:p>
+    <w:p>
+      <w:r>
+        <w:t xml:space="preserve">[GIGA IMPACT] </w:t>
+      </w:r>
+    </w:p>
+    <w:p>
+      <w:r>
+        <w:t xml:space="preserve">[STRUGGLE BUG] </w:t>
+      </w:r>
+    </w:p>
+    <w:p>
+      <w:r>
+        <w:t xml:space="preserve">[AVALANCHE] </w:t>
+      </w:r>
+    </w:p>
+    <w:p>
+      <w:r>
+        <w:t xml:space="preserve">[STONE EDGE] </w:t>
+      </w:r>
+    </w:p>
+    <w:p>
+      <w:r>
+        <w:t xml:space="preserve">[VOLT SWITCH] </w:t>
+      </w:r>
+    </w:p>
+    <w:p>
+      <w:r>
+        <w:t>[THUNDER WAVE]</w:t>
+      </w:r>
+    </w:p>
+    <w:p>
+      <w:r>
+        <w:t xml:space="preserve">[TOXIC SPIKES] </w:t>
+      </w:r>
+    </w:p>
+    <w:p>
+      <w:r>
+        <w:t xml:space="preserve">[SWORDS DANCE] </w:t>
+      </w:r>
+    </w:p>
+    <w:p>
+      <w:r>
+        <w:t xml:space="preserve">[STEALTH ROCK] </w:t>
+      </w:r>
+    </w:p>
+    <w:p>
+      <w:r>
+        <w:t xml:space="preserve">[SPIKES] </w:t>
+      </w:r>
+    </w:p>
+    <w:p>
+      <w:r>
+        <w:t xml:space="preserve">[HEADBUTT] </w:t>
+      </w:r>
+    </w:p>
+    <w:p>
+      <w:r>
+        <w:t xml:space="preserve">[DARK PULSE] </w:t>
+      </w:r>
+    </w:p>
+    <w:p>
+      <w:r>
+        <w:t xml:space="preserve">[ROCK SLIDE] </w:t>
+      </w:r>
+    </w:p>
+    <w:p>
+      <w:r>
+        <w:t xml:space="preserve">[X-SCISSOR] </w:t>
+      </w:r>
+    </w:p>
+    <w:p>
+      <w:r>
+        <w:t xml:space="preserve">[HONE CLAWS] </w:t>
+      </w:r>
+    </w:p>
+    <w:p>
+      <w:r>
+        <w:t>[BUG BUZZ]</w:t>
+      </w:r>
+    </w:p>
+    <w:p>
+      <w:r>
+        <w:t xml:space="preserve">[POISON JAB] </w:t>
       </w:r>
     </w:p>
     <w:p>
       <w:r>
         <w:lastRenderedPageBreak/>
-        <w:t>56 - Bulldoze</w:t>
-      </w:r>
-    </w:p>
-    <w:p>
-      <w:r>
-        <w:t>57 - Dragon Tail</w:t>
-      </w:r>
-    </w:p>
-    <w:p>
-      <w:r>
-        <w:t>58 - Infestation</w:t>
-      </w:r>
-    </w:p>
-    <w:p>
-      <w:r>
-        <w:t>59 - Dragon Pulse</w:t>
-      </w:r>
-    </w:p>
-    <w:p>
-      <w:r>
-        <w:t>60 - Drain Punch</w:t>
-      </w:r>
-    </w:p>
-    <w:p>
-      <w:r>
-        <w:t>61 - Will o Wisp</w:t>
-      </w:r>
-    </w:p>
-    <w:p>
-      <w:r>
-        <w:t>62 - Silver Wind</w:t>
-      </w:r>
-    </w:p>
-    <w:p>
-      <w:r>
-        <w:t>63 - Wild Charge</w:t>
-      </w:r>
-    </w:p>
-    <w:p>
-      <w:r>
-        <w:t>64 - Ice Punch</w:t>
-      </w:r>
-    </w:p>
-    <w:p>
-      <w:r>
-        <w:t>65 - Shadow Claw</w:t>
-      </w:r>
-    </w:p>
-    <w:p>
-      <w:r>
-        <w:t>66 - Thunder Punch</w:t>
-      </w:r>
-    </w:p>
-    <w:p>
-      <w:r>
-        <w:t>67 - Counter</w:t>
-      </w:r>
-    </w:p>
-    <w:p>
-      <w:r>
-        <w:t>68 - Giga Impact</w:t>
-      </w:r>
-    </w:p>
-    <w:p>
-      <w:r>
-        <w:t>69 - Struggle Bug</w:t>
-      </w:r>
-    </w:p>
-    <w:p>
-      <w:r>
-        <w:t>70 - Avalanche</w:t>
-      </w:r>
-    </w:p>
-    <w:p>
-      <w:r>
-        <w:t>71 - Stone Edge</w:t>
-      </w:r>
-    </w:p>
-    <w:p>
-      <w:r>
-        <w:t>72 - Volt Switch</w:t>
-      </w:r>
-    </w:p>
-    <w:p>
-      <w:r>
-        <w:t>73 - Thunder Wave</w:t>
-      </w:r>
-    </w:p>
-    <w:p>
-      <w:r>
-        <w:t>74 - Toxic Spikes</w:t>
-      </w:r>
-    </w:p>
-    <w:p>
-      <w:r>
-        <w:t>75 - Swords Dance</w:t>
-      </w:r>
-    </w:p>
-    <w:p>
-      <w:r>
-        <w:t>76 - Stealth Rock</w:t>
-      </w:r>
-    </w:p>
-    <w:p>
-      <w:r>
-        <w:t>77 - Spikes</w:t>
-      </w:r>
-    </w:p>
-    <w:p>
-      <w:r>
-        <w:t>78 - Headbutt</w:t>
-      </w:r>
-    </w:p>
-    <w:p>
-      <w:r>
-        <w:t>79 - Dark Pulse</w:t>
-      </w:r>
-    </w:p>
-    <w:p>
-      <w:r>
-        <w:t>80 - Rock Slide</w:t>
-      </w:r>
-    </w:p>
-    <w:p>
-      <w:r>
-        <w:t>81 - X-Scissor</w:t>
-      </w:r>
-    </w:p>
-    <w:p>
-      <w:r>
-        <w:t>82 - Hone Claws</w:t>
-      </w:r>
-    </w:p>
-    <w:p>
-      <w:r>
-        <w:t>83 - Venoshock</w:t>
-      </w:r>
-    </w:p>
-    <w:p>
-      <w:r>
-        <w:t>84 - Poison Jab</w:t>
-      </w:r>
-    </w:p>
-    <w:p>
-      <w:r>
-        <w:lastRenderedPageBreak/>
-        <w:t>85 - Dream Eater</w:t>
-      </w:r>
-    </w:p>
-    <w:p>
-      <w:r>
-        <w:t>86 - Acrobatics</w:t>
-      </w:r>
-    </w:p>
-    <w:p>
-      <w:r>
-        <w:t>87 - Frost Breath</w:t>
-      </w:r>
-    </w:p>
-    <w:p>
-      <w:r>
-        <w:t>88 - Work Up</w:t>
-      </w:r>
-    </w:p>
-    <w:p>
-      <w:r>
-        <w:t>89 - U-Turn</w:t>
-      </w:r>
-    </w:p>
-    <w:p>
-      <w:r>
-        <w:t>90 - Grass Knot</w:t>
-      </w:r>
-    </w:p>
-    <w:p>
-      <w:r>
-        <w:t>91 - Flash Cannon</w:t>
-      </w:r>
-    </w:p>
-    <w:p>
-      <w:r>
-        <w:t>92 - Trick Room</w:t>
-      </w:r>
-    </w:p>
-    <w:p>
-      <w:r>
-        <w:t>93 - Sky Drop</w:t>
-      </w:r>
-    </w:p>
-    <w:p>
-      <w:r>
-        <w:t>94 - Substitute</w:t>
-      </w:r>
-    </w:p>
-    <w:p>
-      <w:r>
-        <w:t>95 - Sleep Talk</w:t>
-      </w:r>
-    </w:p>
-    <w:p>
-      <w:r>
-        <w:t>96 - Swagger</w:t>
-      </w:r>
-    </w:p>
-    <w:p>
-      <w:r>
-        <w:t>97 - Dark Pulse</w:t>
-      </w:r>
-    </w:p>
-    <w:p>
-      <w:r>
-        <w:t>98 - Rock Tomb</w:t>
-      </w:r>
-    </w:p>
-    <w:p>
-      <w:r>
-        <w:t>99 - Dazzling Gleam</w:t>
-      </w:r>
-    </w:p>
-    <w:p>
-      <w:r>
-        <w:t>100 - Confide</w:t>
+        <w:t xml:space="preserve">[DREAM EATER] </w:t>
+      </w:r>
+    </w:p>
+    <w:p>
+      <w:r>
+        <w:t>[ACROBATICS]</w:t>
+      </w:r>
+    </w:p>
+    <w:p>
+      <w:r>
+        <w:t xml:space="preserve">[FROST BREATH] </w:t>
+      </w:r>
+    </w:p>
+    <w:p>
+      <w:r>
+        <w:t xml:space="preserve">[WORK UP] </w:t>
+      </w:r>
+    </w:p>
+    <w:p>
+      <w:r>
+        <w:t>[U-TURN]</w:t>
+      </w:r>
+    </w:p>
+    <w:p>
+      <w:r>
+        <w:t xml:space="preserve">[GRASS KNOT] </w:t>
+      </w:r>
+    </w:p>
+    <w:p>
+      <w:r>
+        <w:t xml:space="preserve">[FLASH CANNON] </w:t>
+      </w:r>
+    </w:p>
+    <w:p>
+      <w:r>
+        <w:t xml:space="preserve">[TRICK ROOM] </w:t>
+      </w:r>
+    </w:p>
+    <w:p>
+      <w:r>
+        <w:t>[SKY DROP]</w:t>
+      </w:r>
+    </w:p>
+    <w:p>
+      <w:r>
+        <w:t xml:space="preserve">[SUBSTITUTE] </w:t>
+      </w:r>
+    </w:p>
+    <w:p>
+      <w:r>
+        <w:t xml:space="preserve">[SLEEP TALK] </w:t>
+      </w:r>
+    </w:p>
+    <w:p>
+      <w:r>
+        <w:t xml:space="preserve">[SWAGGER] </w:t>
+      </w:r>
+    </w:p>
+    <w:p>
+      <w:r>
+        <w:t xml:space="preserve">[DARK PULSE] </w:t>
+      </w:r>
+    </w:p>
+    <w:p>
+      <w:r>
+        <w:t xml:space="preserve">[ROCK TOMB] </w:t>
+      </w:r>
+    </w:p>
+    <w:p>
+      <w:r>
+        <w:t xml:space="preserve">[DAZZLING GLEAM] </w:t>
+      </w:r>
+    </w:p>
+    <w:p>
+      <w:r>
+        <w:t xml:space="preserve">[CONFIDE] </w:t>
       </w:r>
     </w:p>
     <w:sectPr>

</xml_diff>